<commit_message>
Added instructions screen and rough draft of functional readme
</commit_message>
<xml_diff>
--- a/GamePrototype/TODOs.docx
+++ b/GamePrototype/TODOs.docx
@@ -24,19 +24,13 @@
       </w:r>
     </w:p>
     <w:p>
-      <w:r>
-        <w:t>-Randomize level generation</w:t>
-      </w:r>
-    </w:p>
-    <w:p>
+      <w:bookmarkStart w:id="0" w:name="_GoBack"/>
+      <w:bookmarkEnd w:id="0"/>
       <w:r>
         <w:t>-Add to list of possible levels</w:t>
       </w:r>
     </w:p>
-    <w:p>
-      <w:bookmarkStart w:id="0" w:name="_GoBack"/>
-      <w:bookmarkEnd w:id="0"/>
-    </w:p>
+    <w:p/>
     <w:sectPr>
       <w:pgSz w:w="12240" w:h="15840"/>
       <w:pgMar w:top="1440" w:right="1440" w:bottom="1440" w:left="1440" w:header="720" w:footer="720" w:gutter="0"/>

</xml_diff>